<commit_message>
refactoring to interfaces and adding .sln
</commit_message>
<xml_diff>
--- a/README_DEPLOIEMENT.docx
+++ b/README_DEPLOIEMENT.docx
@@ -2,7 +2,7 @@
 <file path=word/document.xml><?xml version="1.0" encoding="utf-8"?>
 <w:document xmlns:w="http://schemas.openxmlformats.org/wordprocessingml/2006/main" xmlns:m="http://schemas.openxmlformats.org/officeDocument/2006/math" xmlns:r="http://schemas.openxmlformats.org/officeDocument/2006/relationships" xmlns:o="urn:schemas-microsoft-com:office:office" xmlns:v="urn:schemas-microsoft-com:vml" xmlns:w10="urn:schemas-microsoft-com:office:word" xmlns:a="http://schemas.openxmlformats.org/drawingml/2006/main" xmlns:pic="http://schemas.openxmlformats.org/drawingml/2006/picture" xmlns:wp="http://schemas.openxmlformats.org/drawingml/2006/wordprocessingDrawing">
   <w:body>
-    <w:bookmarkStart w:id="28" w:name="Xc559b2edb189565ece2be9596fa3216864762bd"/>
+    <w:bookmarkStart w:id="29" w:name="Xc559b2edb189565ece2be9596fa3216864762bd"/>
     <w:p>
       <w:pPr>
         <w:pStyle w:val="Heading1"/>
@@ -26,13 +26,21 @@
         </w:pict>
       </w:r>
     </w:p>
-    <w:bookmarkStart w:id="20" w:name="prérequis"/>
+    <w:bookmarkStart w:id="20" w:name="architecture-de-lapplication-nouveauté"/>
     <w:p>
       <w:pPr>
         <w:pStyle w:val="Heading2"/>
       </w:pPr>
       <w:r>
-        <w:t xml:space="preserve">1. Prérequis</w:t>
+        <w:t xml:space="preserve">Architecture de l’application (NOUVEAUTÉ)</w:t>
+      </w:r>
+    </w:p>
+    <w:p>
+      <w:pPr>
+        <w:pStyle w:val="FirstParagraph"/>
+      </w:pPr>
+      <w:r>
+        <w:t xml:space="preserve">L’application ArtGallery applique désormais une architecture propre (Clean Architecture) :</w:t>
       </w:r>
     </w:p>
     <w:p>
@@ -41,14 +49,16 @@
           <w:ilvl w:val="0"/>
           <w:numId w:val="1001"/>
         </w:numPr>
-        <w:pStyle w:val="Compact"/>
       </w:pPr>
       <w:r>
         <w:rPr>
           <w:bCs/>
           <w:b/>
         </w:rPr>
-        <w:t xml:space="preserve">Windows 10/11</w:t>
+        <w:t xml:space="preserve">Séparation stricte des responsabilités</w:t>
+      </w:r>
+      <w:r>
+        <w:t xml:space="preserve"> : la logique métier (CRUD, règles, gestion d’images, etc.) est déplacée dans des classes de service dédiées.</w:t>
       </w:r>
     </w:p>
     <w:p>
@@ -57,20 +67,79 @@
           <w:ilvl w:val="0"/>
           <w:numId w:val="1001"/>
         </w:numPr>
-        <w:pStyle w:val="Compact"/>
       </w:pPr>
       <w:r>
         <w:rPr>
           <w:bCs/>
           <w:b/>
         </w:rPr>
-        <w:t xml:space="preserve">.NET 6 SDK</w:t>
-      </w:r>
-      <w:r>
-        <w:t xml:space="preserve"> </w:t>
-      </w:r>
-      <w:r>
-        <w:t xml:space="preserve">ou version compatible</w:t>
+        <w:t xml:space="preserve">Services métiers</w:t>
+      </w:r>
+      <w:r>
+        <w:t xml:space="preserve"> : chaque entité principale dispose d’un service :</w:t>
+      </w:r>
+    </w:p>
+    <w:p>
+      <w:pPr>
+        <w:numPr>
+          <w:ilvl w:val="1"/>
+          <w:numId w:val="1002"/>
+        </w:numPr>
+        <w:pStyle w:val="Compact"/>
+      </w:pPr>
+      <w:r>
+        <w:rPr>
+          <w:rStyle w:val="VerbatimChar"/>
+        </w:rPr>
+        <w:t xml:space="preserve">ArtworkService</w:t>
+      </w:r>
+      <w:r>
+        <w:t xml:space="preserve"> </w:t>
+      </w:r>
+      <w:r>
+        <w:t xml:space="preserve">(œuvres)</w:t>
+      </w:r>
+    </w:p>
+    <w:p>
+      <w:pPr>
+        <w:numPr>
+          <w:ilvl w:val="1"/>
+          <w:numId w:val="1002"/>
+        </w:numPr>
+        <w:pStyle w:val="Compact"/>
+      </w:pPr>
+      <w:r>
+        <w:rPr>
+          <w:rStyle w:val="VerbatimChar"/>
+        </w:rPr>
+        <w:t xml:space="preserve">CategoryService</w:t>
+      </w:r>
+      <w:r>
+        <w:t xml:space="preserve"> </w:t>
+      </w:r>
+      <w:r>
+        <w:t xml:space="preserve">(catégories)</w:t>
+      </w:r>
+    </w:p>
+    <w:p>
+      <w:pPr>
+        <w:numPr>
+          <w:ilvl w:val="1"/>
+          <w:numId w:val="1002"/>
+        </w:numPr>
+        <w:pStyle w:val="Compact"/>
+      </w:pPr>
+      <w:r>
+        <w:rPr>
+          <w:rStyle w:val="VerbatimChar"/>
+        </w:rPr>
+        <w:t xml:space="preserve">ExhibitionService</w:t>
+      </w:r>
+      <w:r>
+        <w:t xml:space="preserve"> </w:t>
+      </w:r>
+      <w:r>
+        <w:t xml:space="preserve">(expositions)</w:t>
       </w:r>
     </w:p>
     <w:p>
@@ -79,30 +148,274 @@
           <w:ilvl w:val="0"/>
           <w:numId w:val="1001"/>
         </w:numPr>
-        <w:pStyle w:val="Compact"/>
       </w:pPr>
       <w:r>
         <w:rPr>
           <w:bCs/>
           <w:b/>
         </w:rPr>
-        <w:t xml:space="preserve">SQL Server</w:t>
-      </w:r>
-      <w:r>
-        <w:t xml:space="preserve"> </w:t>
-      </w:r>
-      <w:r>
-        <w:t xml:space="preserve">(Express, Developer ou autre) +</w:t>
-      </w:r>
-      <w:r>
-        <w:t xml:space="preserve"> </w:t>
-      </w:r>
+        <w:t xml:space="preserve">Interfaces</w:t>
+      </w:r>
+      <w:r>
+        <w:t xml:space="preserve"> : chaque service implémente une interface (</w:t>
+      </w:r>
+      <w:r>
+        <w:rPr>
+          <w:rStyle w:val="VerbatimChar"/>
+        </w:rPr>
+        <w:t xml:space="preserve">IArtworkService</w:t>
+      </w:r>
+      <w:r>
+        <w:t xml:space="preserve">,</w:t>
+      </w:r>
+      <w:r>
+        <w:t xml:space="preserve"> </w:t>
+      </w:r>
+      <w:r>
+        <w:rPr>
+          <w:rStyle w:val="VerbatimChar"/>
+        </w:rPr>
+        <w:t xml:space="preserve">ICategoryService</w:t>
+      </w:r>
+      <w:r>
+        <w:t xml:space="preserve">,</w:t>
+      </w:r>
+      <w:r>
+        <w:t xml:space="preserve"> </w:t>
+      </w:r>
+      <w:r>
+        <w:rPr>
+          <w:rStyle w:val="VerbatimChar"/>
+        </w:rPr>
+        <w:t xml:space="preserve">IExhibitionService</w:t>
+      </w:r>
+      <w:r>
+        <w:t xml:space="preserve">) pour garantir la cohérence et faciliter les tests.</w:t>
+      </w:r>
+    </w:p>
+    <w:p>
+      <w:pPr>
+        <w:numPr>
+          <w:ilvl w:val="0"/>
+          <w:numId w:val="1001"/>
+        </w:numPr>
+      </w:pPr>
       <w:r>
         <w:rPr>
           <w:bCs/>
           <w:b/>
         </w:rPr>
-        <w:t xml:space="preserve">SQL Server Management Studio (SSMS)</w:t>
+        <w:t xml:space="preserve">Injection de dépendances (DI)</w:t>
+      </w:r>
+      <w:r>
+        <w:t xml:space="preserve"> : les services sont enregistrés dans le conteneur DI dans</w:t>
+      </w:r>
+      <w:r>
+        <w:t xml:space="preserve"> </w:t>
+      </w:r>
+      <w:r>
+        <w:rPr>
+          <w:rStyle w:val="VerbatimChar"/>
+        </w:rPr>
+        <w:t xml:space="preserve">Program.cs</w:t>
+      </w:r>
+      <w:r>
+        <w:t xml:space="preserve"> :</w:t>
+      </w:r>
+    </w:p>
+    <w:p>
+      <w:pPr>
+        <w:numPr>
+          <w:ilvl w:val="0"/>
+          <w:numId w:val="1000"/>
+        </w:numPr>
+        <w:pStyle w:val="SourceCode"/>
+      </w:pPr>
+      <w:r>
+        <w:rPr>
+          <w:rStyle w:val="NormalTok"/>
+        </w:rPr>
+        <w:t xml:space="preserve">builder</w:t>
+      </w:r>
+      <w:r>
+        <w:rPr>
+          <w:rStyle w:val="OperatorTok"/>
+        </w:rPr>
+        <w:t xml:space="preserve">.</w:t>
+      </w:r>
+      <w:r>
+        <w:rPr>
+          <w:rStyle w:val="FunctionTok"/>
+        </w:rPr>
+        <w:t xml:space="preserve">Services</w:t>
+      </w:r>
+      <w:r>
+        <w:rPr>
+          <w:rStyle w:val="OperatorTok"/>
+        </w:rPr>
+        <w:t xml:space="preserve">.</w:t>
+      </w:r>
+      <w:r>
+        <w:rPr>
+          <w:rStyle w:val="FunctionTok"/>
+        </w:rPr>
+        <w:t xml:space="preserve">AddScoped</w:t>
+      </w:r>
+      <w:r>
+        <w:rPr>
+          <w:rStyle w:val="OperatorTok"/>
+        </w:rPr>
+        <w:t xml:space="preserve">&lt;</w:t>
+      </w:r>
+      <w:r>
+        <w:rPr>
+          <w:rStyle w:val="NormalTok"/>
+        </w:rPr>
+        <w:t xml:space="preserve">IArtworkService</w:t>
+      </w:r>
+      <w:r>
+        <w:rPr>
+          <w:rStyle w:val="OperatorTok"/>
+        </w:rPr>
+        <w:t xml:space="preserve">,</w:t>
+      </w:r>
+      <w:r>
+        <w:rPr>
+          <w:rStyle w:val="NormalTok"/>
+        </w:rPr>
+        <w:t xml:space="preserve"> ArtworkService</w:t>
+      </w:r>
+      <w:r>
+        <w:rPr>
+          <w:rStyle w:val="OperatorTok"/>
+        </w:rPr>
+        <w:t xml:space="preserve">&gt;();</w:t>
+      </w:r>
+      <w:r>
+        <w:br/>
+      </w:r>
+      <w:r>
+        <w:rPr>
+          <w:rStyle w:val="NormalTok"/>
+        </w:rPr>
+        <w:t xml:space="preserve">builder</w:t>
+      </w:r>
+      <w:r>
+        <w:rPr>
+          <w:rStyle w:val="OperatorTok"/>
+        </w:rPr>
+        <w:t xml:space="preserve">.</w:t>
+      </w:r>
+      <w:r>
+        <w:rPr>
+          <w:rStyle w:val="FunctionTok"/>
+        </w:rPr>
+        <w:t xml:space="preserve">Services</w:t>
+      </w:r>
+      <w:r>
+        <w:rPr>
+          <w:rStyle w:val="OperatorTok"/>
+        </w:rPr>
+        <w:t xml:space="preserve">.</w:t>
+      </w:r>
+      <w:r>
+        <w:rPr>
+          <w:rStyle w:val="FunctionTok"/>
+        </w:rPr>
+        <w:t xml:space="preserve">AddScoped</w:t>
+      </w:r>
+      <w:r>
+        <w:rPr>
+          <w:rStyle w:val="OperatorTok"/>
+        </w:rPr>
+        <w:t xml:space="preserve">&lt;</w:t>
+      </w:r>
+      <w:r>
+        <w:rPr>
+          <w:rStyle w:val="NormalTok"/>
+        </w:rPr>
+        <w:t xml:space="preserve">ICategoryService</w:t>
+      </w:r>
+      <w:r>
+        <w:rPr>
+          <w:rStyle w:val="OperatorTok"/>
+        </w:rPr>
+        <w:t xml:space="preserve">,</w:t>
+      </w:r>
+      <w:r>
+        <w:rPr>
+          <w:rStyle w:val="NormalTok"/>
+        </w:rPr>
+        <w:t xml:space="preserve"> CategoryService</w:t>
+      </w:r>
+      <w:r>
+        <w:rPr>
+          <w:rStyle w:val="OperatorTok"/>
+        </w:rPr>
+        <w:t xml:space="preserve">&gt;();</w:t>
+      </w:r>
+      <w:r>
+        <w:br/>
+      </w:r>
+      <w:r>
+        <w:rPr>
+          <w:rStyle w:val="NormalTok"/>
+        </w:rPr>
+        <w:t xml:space="preserve">builder</w:t>
+      </w:r>
+      <w:r>
+        <w:rPr>
+          <w:rStyle w:val="OperatorTok"/>
+        </w:rPr>
+        <w:t xml:space="preserve">.</w:t>
+      </w:r>
+      <w:r>
+        <w:rPr>
+          <w:rStyle w:val="FunctionTok"/>
+        </w:rPr>
+        <w:t xml:space="preserve">Services</w:t>
+      </w:r>
+      <w:r>
+        <w:rPr>
+          <w:rStyle w:val="OperatorTok"/>
+        </w:rPr>
+        <w:t xml:space="preserve">.</w:t>
+      </w:r>
+      <w:r>
+        <w:rPr>
+          <w:rStyle w:val="FunctionTok"/>
+        </w:rPr>
+        <w:t xml:space="preserve">AddScoped</w:t>
+      </w:r>
+      <w:r>
+        <w:rPr>
+          <w:rStyle w:val="OperatorTok"/>
+        </w:rPr>
+        <w:t xml:space="preserve">&lt;</w:t>
+      </w:r>
+      <w:r>
+        <w:rPr>
+          <w:rStyle w:val="NormalTok"/>
+        </w:rPr>
+        <w:t xml:space="preserve">IExhibitionService</w:t>
+      </w:r>
+      <w:r>
+        <w:rPr>
+          <w:rStyle w:val="OperatorTok"/>
+        </w:rPr>
+        <w:t xml:space="preserve">,</w:t>
+      </w:r>
+      <w:r>
+        <w:rPr>
+          <w:rStyle w:val="NormalTok"/>
+        </w:rPr>
+        <w:t xml:space="preserve"> ExhibitionService</w:t>
+      </w:r>
+      <w:r>
+        <w:rPr>
+          <w:rStyle w:val="OperatorTok"/>
+        </w:rPr>
+        <w:t xml:space="preserve">&gt;();</w:t>
       </w:r>
     </w:p>
     <w:p>
@@ -111,42 +424,46 @@
           <w:ilvl w:val="0"/>
           <w:numId w:val="1001"/>
         </w:numPr>
-        <w:pStyle w:val="Compact"/>
       </w:pPr>
       <w:r>
         <w:rPr>
           <w:bCs/>
           <w:b/>
         </w:rPr>
-        <w:t xml:space="preserve">Visual Studio 2022</w:t>
-      </w:r>
-      <w:r>
-        <w:t xml:space="preserve"> </w:t>
-      </w:r>
-      <w:r>
-        <w:t xml:space="preserve">(ou VS Code avec extensions C#)</w:t>
-      </w:r>
-    </w:p>
-    <w:p>
-      <w:pPr>
-        <w:numPr>
-          <w:ilvl w:val="0"/>
-          <w:numId w:val="1001"/>
-        </w:numPr>
-        <w:pStyle w:val="Compact"/>
+        <w:t xml:space="preserve">Contrôleurs simplifiés</w:t>
+      </w:r>
+      <w:r>
+        <w:t xml:space="preserve"> : les contrôleurs ne contiennent plus de logique métier. Ils orchestrent simplement les appels aux services et passent les données aux vues.</w:t>
+      </w:r>
+    </w:p>
+    <w:p>
+      <w:pPr>
+        <w:pStyle w:val="FirstParagraph"/>
       </w:pPr>
       <w:r>
         <w:rPr>
           <w:bCs/>
           <w:b/>
         </w:rPr>
-        <w:t xml:space="preserve">Git</w:t>
-      </w:r>
-      <w:r>
-        <w:t xml:space="preserve"> </w:t>
-      </w:r>
-      <w:r>
-        <w:t xml:space="preserve">(optionnel, pour cloner le dépôt)</w:t>
+        <w:t xml:space="preserve">Avantages :</w:t>
+      </w:r>
+      <w:r>
+        <w:t xml:space="preserve"> </w:t>
+      </w:r>
+      <w:r>
+        <w:t xml:space="preserve">- Code plus maintenable, évolutif et testable</w:t>
+      </w:r>
+      <w:r>
+        <w:t xml:space="preserve"> </w:t>
+      </w:r>
+      <w:r>
+        <w:t xml:space="preserve">- Respect des bonnes pratiques ASP.NET Core</w:t>
+      </w:r>
+      <w:r>
+        <w:t xml:space="preserve"> </w:t>
+      </w:r>
+      <w:r>
+        <w:t xml:space="preserve">- Ajout de nouvelles règles métier ou entités facilité</w:t>
       </w:r>
     </w:p>
     <w:p>
@@ -157,20 +474,20 @@
       </w:r>
     </w:p>
     <w:bookmarkEnd w:id="20"/>
-    <w:bookmarkStart w:id="21" w:name="préparation-de-la-base-de-données"/>
+    <w:bookmarkStart w:id="21" w:name="prérequis"/>
     <w:p>
       <w:pPr>
         <w:pStyle w:val="Heading2"/>
       </w:pPr>
       <w:r>
-        <w:t xml:space="preserve">2. Préparation de la base de données</w:t>
-      </w:r>
-    </w:p>
-    <w:p>
-      <w:pPr>
-        <w:numPr>
-          <w:ilvl w:val="0"/>
-          <w:numId w:val="1002"/>
+        <w:t xml:space="preserve">1. Prérequis</w:t>
+      </w:r>
+    </w:p>
+    <w:p>
+      <w:pPr>
+        <w:numPr>
+          <w:ilvl w:val="0"/>
+          <w:numId w:val="1003"/>
         </w:numPr>
         <w:pStyle w:val="Compact"/>
       </w:pPr>
@@ -179,20 +496,14 @@
           <w:bCs/>
           <w:b/>
         </w:rPr>
-        <w:t xml:space="preserve">Démarrer SQL Server</w:t>
-      </w:r>
-      <w:r>
-        <w:t xml:space="preserve"> </w:t>
-      </w:r>
-      <w:r>
-        <w:t xml:space="preserve">(via SSMS ou en tant que service Windows).</w:t>
-      </w:r>
-    </w:p>
-    <w:p>
-      <w:pPr>
-        <w:numPr>
-          <w:ilvl w:val="0"/>
-          <w:numId w:val="1002"/>
+        <w:t xml:space="preserve">Windows 10/11</w:t>
+      </w:r>
+    </w:p>
+    <w:p>
+      <w:pPr>
+        <w:numPr>
+          <w:ilvl w:val="0"/>
+          <w:numId w:val="1003"/>
         </w:numPr>
         <w:pStyle w:val="Compact"/>
       </w:pPr>
@@ -201,122 +512,20 @@
           <w:bCs/>
           <w:b/>
         </w:rPr>
-        <w:t xml:space="preserve">Créer une base de données</w:t>
-      </w:r>
-      <w:r>
-        <w:t xml:space="preserve"> </w:t>
-      </w:r>
-      <w:r>
-        <w:t xml:space="preserve">(ex:</w:t>
-      </w:r>
-      <w:r>
-        <w:t xml:space="preserve"> </w:t>
-      </w:r>
-      <w:r>
-        <w:rPr>
-          <w:rStyle w:val="VerbatimChar"/>
-        </w:rPr>
-        <w:t xml:space="preserve">ArtGalleryDB</w:t>
-      </w:r>
-      <w:r>
-        <w:t xml:space="preserve">) :</w:t>
-      </w:r>
-    </w:p>
-    <w:p>
-      <w:pPr>
-        <w:numPr>
-          <w:ilvl w:val="1"/>
+        <w:t xml:space="preserve">.NET 6 SDK</w:t>
+      </w:r>
+      <w:r>
+        <w:t xml:space="preserve"> </w:t>
+      </w:r>
+      <w:r>
+        <w:t xml:space="preserve">ou version compatible</w:t>
+      </w:r>
+    </w:p>
+    <w:p>
+      <w:pPr>
+        <w:numPr>
+          <w:ilvl w:val="0"/>
           <w:numId w:val="1003"/>
-        </w:numPr>
-        <w:pStyle w:val="Compact"/>
-      </w:pPr>
-      <w:r>
-        <w:t xml:space="preserve">Ouvrir SSMS</w:t>
-      </w:r>
-    </w:p>
-    <w:p>
-      <w:pPr>
-        <w:numPr>
-          <w:ilvl w:val="1"/>
-          <w:numId w:val="1003"/>
-        </w:numPr>
-        <w:pStyle w:val="Compact"/>
-      </w:pPr>
-      <w:r>
-        <w:t xml:space="preserve">Se connecter à l’instance locale</w:t>
-      </w:r>
-    </w:p>
-    <w:p>
-      <w:pPr>
-        <w:numPr>
-          <w:ilvl w:val="1"/>
-          <w:numId w:val="1003"/>
-        </w:numPr>
-        <w:pStyle w:val="Compact"/>
-      </w:pPr>
-      <w:r>
-        <w:t xml:space="preserve">Clic droit sur</w:t>
-      </w:r>
-      <w:r>
-        <w:t xml:space="preserve"> </w:t>
-      </w:r>
-      <w:r>
-        <w:t xml:space="preserve">“</w:t>
-      </w:r>
-      <w:r>
-        <w:t xml:space="preserve">Bases de données</w:t>
-      </w:r>
-      <w:r>
-        <w:t xml:space="preserve">”</w:t>
-      </w:r>
-      <w:r>
-        <w:t xml:space="preserve"> </w:t>
-      </w:r>
-      <w:r>
-        <w:t xml:space="preserve">&gt;</w:t>
-      </w:r>
-      <w:r>
-        <w:t xml:space="preserve"> </w:t>
-      </w:r>
-      <w:r>
-        <w:t xml:space="preserve">“</w:t>
-      </w:r>
-      <w:r>
-        <w:t xml:space="preserve">Nouvelle base de données…</w:t>
-      </w:r>
-      <w:r>
-        <w:t xml:space="preserve">”</w:t>
-      </w:r>
-    </w:p>
-    <w:p>
-      <w:pPr>
-        <w:numPr>
-          <w:ilvl w:val="1"/>
-          <w:numId w:val="1003"/>
-        </w:numPr>
-        <w:pStyle w:val="Compact"/>
-      </w:pPr>
-      <w:r>
-        <w:t xml:space="preserve">Nommer la base (ex:</w:t>
-      </w:r>
-      <w:r>
-        <w:t xml:space="preserve"> </w:t>
-      </w:r>
-      <w:r>
-        <w:rPr>
-          <w:rStyle w:val="VerbatimChar"/>
-        </w:rPr>
-        <w:t xml:space="preserve">ArtGalleryDB</w:t>
-      </w:r>
-      <w:r>
-        <w:t xml:space="preserve">) et valider</w:t>
-      </w:r>
-    </w:p>
-    <w:p>
-      <w:pPr>
-        <w:numPr>
-          <w:ilvl w:val="0"/>
-          <w:numId w:val="1002"/>
         </w:numPr>
         <w:pStyle w:val="Compact"/>
       </w:pPr>
@@ -325,50 +534,67 @@
           <w:bCs/>
           <w:b/>
         </w:rPr>
-        <w:t xml:space="preserve">Récupérer la chaîne de connexion</w:t>
-      </w:r>
-      <w:r>
-        <w:t xml:space="preserve"> </w:t>
-      </w:r>
-      <w:r>
-        <w:t xml:space="preserve">:</w:t>
-      </w:r>
-    </w:p>
-    <w:p>
-      <w:pPr>
-        <w:numPr>
-          <w:ilvl w:val="1"/>
-          <w:numId w:val="1004"/>
-        </w:numPr>
-      </w:pPr>
-      <w:r>
-        <w:t xml:space="preserve">Format général :</w:t>
-      </w:r>
-    </w:p>
-    <w:p>
-      <w:pPr>
-        <w:numPr>
-          <w:ilvl w:val="1"/>
-          <w:numId w:val="1000"/>
-        </w:numPr>
-        <w:pStyle w:val="SourceCode"/>
-      </w:pPr>
-      <w:r>
-        <w:rPr>
-          <w:rStyle w:val="VerbatimChar"/>
-        </w:rPr>
-        <w:t xml:space="preserve">Server=localhost;Database=ArtGalleryDB;Trusted_Connection=True;</w:t>
-      </w:r>
-    </w:p>
-    <w:p>
-      <w:pPr>
-        <w:numPr>
-          <w:ilvl w:val="1"/>
-          <w:numId w:val="1004"/>
-        </w:numPr>
-      </w:pPr>
-      <w:r>
-        <w:t xml:space="preserve">Adapter selon votre configuration (authentification Windows ou SQL Server)</w:t>
+        <w:t xml:space="preserve">SQL Server</w:t>
+      </w:r>
+      <w:r>
+        <w:t xml:space="preserve"> </w:t>
+      </w:r>
+      <w:r>
+        <w:t xml:space="preserve">(Express, Developer ou autre) +</w:t>
+      </w:r>
+      <w:r>
+        <w:t xml:space="preserve"> </w:t>
+      </w:r>
+      <w:r>
+        <w:rPr>
+          <w:bCs/>
+          <w:b/>
+        </w:rPr>
+        <w:t xml:space="preserve">SQL Server Management Studio (SSMS)</w:t>
+      </w:r>
+    </w:p>
+    <w:p>
+      <w:pPr>
+        <w:numPr>
+          <w:ilvl w:val="0"/>
+          <w:numId w:val="1003"/>
+        </w:numPr>
+        <w:pStyle w:val="Compact"/>
+      </w:pPr>
+      <w:r>
+        <w:rPr>
+          <w:bCs/>
+          <w:b/>
+        </w:rPr>
+        <w:t xml:space="preserve">Visual Studio 2022</w:t>
+      </w:r>
+      <w:r>
+        <w:t xml:space="preserve"> </w:t>
+      </w:r>
+      <w:r>
+        <w:t xml:space="preserve">(ou VS Code avec extensions C#)</w:t>
+      </w:r>
+    </w:p>
+    <w:p>
+      <w:pPr>
+        <w:numPr>
+          <w:ilvl w:val="0"/>
+          <w:numId w:val="1003"/>
+        </w:numPr>
+        <w:pStyle w:val="Compact"/>
+      </w:pPr>
+      <w:r>
+        <w:rPr>
+          <w:bCs/>
+          <w:b/>
+        </w:rPr>
+        <w:t xml:space="preserve">Git</w:t>
+      </w:r>
+      <w:r>
+        <w:t xml:space="preserve"> </w:t>
+      </w:r>
+      <w:r>
+        <w:t xml:space="preserve">(optionnel, pour cloner le dépôt)</w:t>
       </w:r>
     </w:p>
     <w:p>
@@ -379,49 +605,57 @@
       </w:r>
     </w:p>
     <w:bookmarkEnd w:id="21"/>
-    <w:bookmarkStart w:id="22" w:name="configuration-de-lapplication"/>
+    <w:bookmarkStart w:id="22" w:name="préparation-de-la-base-de-données"/>
     <w:p>
       <w:pPr>
         <w:pStyle w:val="Heading2"/>
       </w:pPr>
       <w:r>
-        <w:t xml:space="preserve">3. Configuration de l’application</w:t>
-      </w:r>
-    </w:p>
-    <w:p>
-      <w:pPr>
-        <w:numPr>
-          <w:ilvl w:val="0"/>
-          <w:numId w:val="1005"/>
-        </w:numPr>
+        <w:t xml:space="preserve">2. Préparation de la base de données</w:t>
+      </w:r>
+    </w:p>
+    <w:p>
+      <w:pPr>
+        <w:numPr>
+          <w:ilvl w:val="0"/>
+          <w:numId w:val="1004"/>
+        </w:numPr>
+        <w:pStyle w:val="Compact"/>
       </w:pPr>
       <w:r>
         <w:rPr>
           <w:bCs/>
           <w:b/>
         </w:rPr>
-        <w:t xml:space="preserve">Ouvrir le projet dans Visual Studio</w:t>
-      </w:r>
-    </w:p>
-    <w:p>
-      <w:pPr>
-        <w:numPr>
-          <w:ilvl w:val="0"/>
-          <w:numId w:val="1005"/>
-        </w:numPr>
+        <w:t xml:space="preserve">Démarrer SQL Server</w:t>
+      </w:r>
+      <w:r>
+        <w:t xml:space="preserve"> </w:t>
+      </w:r>
+      <w:r>
+        <w:t xml:space="preserve">(via SSMS ou en tant que service Windows).</w:t>
+      </w:r>
+    </w:p>
+    <w:p>
+      <w:pPr>
+        <w:numPr>
+          <w:ilvl w:val="0"/>
+          <w:numId w:val="1004"/>
+        </w:numPr>
+        <w:pStyle w:val="Compact"/>
       </w:pPr>
       <w:r>
         <w:rPr>
           <w:bCs/>
           <w:b/>
         </w:rPr>
-        <w:t xml:space="preserve">Configurer la chaîne de connexion</w:t>
-      </w:r>
-      <w:r>
-        <w:t xml:space="preserve"> </w:t>
-      </w:r>
-      <w:r>
-        <w:t xml:space="preserve">dans</w:t>
+        <w:t xml:space="preserve">Créer une base de données</w:t>
+      </w:r>
+      <w:r>
+        <w:t xml:space="preserve"> </w:t>
+      </w:r>
+      <w:r>
+        <w:t xml:space="preserve">(ex:</w:t>
       </w:r>
       <w:r>
         <w:t xml:space="preserve"> </w:t>
@@ -430,103 +664,159 @@
         <w:rPr>
           <w:rStyle w:val="VerbatimChar"/>
         </w:rPr>
-        <w:t xml:space="preserve">appsettings.json</w:t>
-      </w:r>
-      <w:r>
-        <w:t xml:space="preserve"> </w:t>
-      </w:r>
-      <w:r>
-        <w:t xml:space="preserve">:</w:t>
-      </w:r>
-    </w:p>
-    <w:p>
-      <w:pPr>
-        <w:numPr>
-          <w:ilvl w:val="0"/>
-          <w:numId w:val="1000"/>
-        </w:numPr>
-        <w:pStyle w:val="SourceCode"/>
-      </w:pPr>
-      <w:r>
-        <w:rPr>
-          <w:rStyle w:val="ErrorTok"/>
-        </w:rPr>
-        <w:t xml:space="preserve">"ConnectionStrings":</w:t>
-      </w:r>
-      <w:r>
-        <w:rPr>
-          <w:rStyle w:val="NormalTok"/>
-        </w:rPr>
-        <w:t xml:space="preserve"> </w:t>
-      </w:r>
-      <w:r>
-        <w:rPr>
-          <w:rStyle w:val="FunctionTok"/>
-        </w:rPr>
-        <w:t xml:space="preserve">{</w:t>
-      </w:r>
-      <w:r>
-        <w:br/>
-      </w:r>
-      <w:r>
-        <w:rPr>
-          <w:rStyle w:val="NormalTok"/>
-        </w:rPr>
-        <w:t xml:space="preserve">  </w:t>
-      </w:r>
-      <w:r>
-        <w:rPr>
-          <w:rStyle w:val="DataTypeTok"/>
-        </w:rPr>
-        <w:t xml:space="preserve">"DefaultConnection"</w:t>
-      </w:r>
-      <w:r>
-        <w:rPr>
-          <w:rStyle w:val="FunctionTok"/>
-        </w:rPr>
-        <w:t xml:space="preserve">:</w:t>
-      </w:r>
-      <w:r>
-        <w:rPr>
-          <w:rStyle w:val="NormalTok"/>
-        </w:rPr>
-        <w:t xml:space="preserve"> </w:t>
-      </w:r>
-      <w:r>
-        <w:rPr>
-          <w:rStyle w:val="StringTok"/>
-        </w:rPr>
-        <w:t xml:space="preserve">"Server=localhost;Database=ArtGalleryDB;Trusted_Connection=True;"</w:t>
-      </w:r>
-      <w:r>
-        <w:br/>
-      </w:r>
-      <w:r>
-        <w:rPr>
-          <w:rStyle w:val="FunctionTok"/>
-        </w:rPr>
-        <w:t xml:space="preserve">}</w:t>
-      </w:r>
-    </w:p>
-    <w:p>
-      <w:pPr>
-        <w:numPr>
-          <w:ilvl w:val="0"/>
+        <w:t xml:space="preserve">ArtGalleryDB</w:t>
+      </w:r>
+      <w:r>
+        <w:t xml:space="preserve">) :</w:t>
+      </w:r>
+    </w:p>
+    <w:p>
+      <w:pPr>
+        <w:numPr>
+          <w:ilvl w:val="1"/>
           <w:numId w:val="1005"/>
         </w:numPr>
+        <w:pStyle w:val="Compact"/>
+      </w:pPr>
+      <w:r>
+        <w:t xml:space="preserve">Ouvrir SSMS</w:t>
+      </w:r>
+    </w:p>
+    <w:p>
+      <w:pPr>
+        <w:numPr>
+          <w:ilvl w:val="1"/>
+          <w:numId w:val="1005"/>
+        </w:numPr>
+        <w:pStyle w:val="Compact"/>
+      </w:pPr>
+      <w:r>
+        <w:t xml:space="preserve">Se connecter à l’instance locale</w:t>
+      </w:r>
+    </w:p>
+    <w:p>
+      <w:pPr>
+        <w:numPr>
+          <w:ilvl w:val="1"/>
+          <w:numId w:val="1005"/>
+        </w:numPr>
+        <w:pStyle w:val="Compact"/>
+      </w:pPr>
+      <w:r>
+        <w:t xml:space="preserve">Clic droit sur</w:t>
+      </w:r>
+      <w:r>
+        <w:t xml:space="preserve"> </w:t>
+      </w:r>
+      <w:r>
+        <w:t xml:space="preserve">“</w:t>
+      </w:r>
+      <w:r>
+        <w:t xml:space="preserve">Bases de données</w:t>
+      </w:r>
+      <w:r>
+        <w:t xml:space="preserve">”</w:t>
+      </w:r>
+      <w:r>
+        <w:t xml:space="preserve"> </w:t>
+      </w:r>
+      <w:r>
+        <w:t xml:space="preserve">&gt;</w:t>
+      </w:r>
+      <w:r>
+        <w:t xml:space="preserve"> </w:t>
+      </w:r>
+      <w:r>
+        <w:t xml:space="preserve">“</w:t>
+      </w:r>
+      <w:r>
+        <w:t xml:space="preserve">Nouvelle base de données…</w:t>
+      </w:r>
+      <w:r>
+        <w:t xml:space="preserve">”</w:t>
+      </w:r>
+    </w:p>
+    <w:p>
+      <w:pPr>
+        <w:numPr>
+          <w:ilvl w:val="1"/>
+          <w:numId w:val="1005"/>
+        </w:numPr>
+        <w:pStyle w:val="Compact"/>
+      </w:pPr>
+      <w:r>
+        <w:t xml:space="preserve">Nommer la base (ex:</w:t>
+      </w:r>
+      <w:r>
+        <w:t xml:space="preserve"> </w:t>
+      </w:r>
+      <w:r>
+        <w:rPr>
+          <w:rStyle w:val="VerbatimChar"/>
+        </w:rPr>
+        <w:t xml:space="preserve">ArtGalleryDB</w:t>
+      </w:r>
+      <w:r>
+        <w:t xml:space="preserve">) et valider</w:t>
+      </w:r>
+    </w:p>
+    <w:p>
+      <w:pPr>
+        <w:numPr>
+          <w:ilvl w:val="0"/>
+          <w:numId w:val="1004"/>
+        </w:numPr>
+        <w:pStyle w:val="Compact"/>
       </w:pPr>
       <w:r>
         <w:rPr>
           <w:bCs/>
           <w:b/>
         </w:rPr>
-        <w:t xml:space="preserve">Vérifier les paramètres de migration</w:t>
-      </w:r>
-      <w:r>
-        <w:t xml:space="preserve"> </w:t>
-      </w:r>
-      <w:r>
-        <w:t xml:space="preserve">(le projet doit référencer Entity Framework Core et avoir les fichiers de migration si existants)</w:t>
+        <w:t xml:space="preserve">Récupérer la chaîne de connexion</w:t>
+      </w:r>
+      <w:r>
+        <w:t xml:space="preserve"> </w:t>
+      </w:r>
+      <w:r>
+        <w:t xml:space="preserve">:</w:t>
+      </w:r>
+    </w:p>
+    <w:p>
+      <w:pPr>
+        <w:numPr>
+          <w:ilvl w:val="1"/>
+          <w:numId w:val="1006"/>
+        </w:numPr>
+      </w:pPr>
+      <w:r>
+        <w:t xml:space="preserve">Format général :</w:t>
+      </w:r>
+    </w:p>
+    <w:p>
+      <w:pPr>
+        <w:numPr>
+          <w:ilvl w:val="1"/>
+          <w:numId w:val="1000"/>
+        </w:numPr>
+        <w:pStyle w:val="SourceCode"/>
+      </w:pPr>
+      <w:r>
+        <w:rPr>
+          <w:rStyle w:val="VerbatimChar"/>
+        </w:rPr>
+        <w:t xml:space="preserve">Server=localhost;Database=ArtGalleryDB;Trusted_Connection=True;</w:t>
+      </w:r>
+    </w:p>
+    <w:p>
+      <w:pPr>
+        <w:numPr>
+          <w:ilvl w:val="1"/>
+          <w:numId w:val="1006"/>
+        </w:numPr>
+      </w:pPr>
+      <w:r>
+        <w:t xml:space="preserve">Adapter selon votre configuration (authentification Windows ou SQL Server)</w:t>
       </w:r>
     </w:p>
     <w:p>
@@ -537,51 +827,58 @@
       </w:r>
     </w:p>
     <w:bookmarkEnd w:id="22"/>
-    <w:bookmarkStart w:id="23" w:name="Xf70500366e2a30c192dea2281cd288fe9fbd7f8"/>
+    <w:bookmarkStart w:id="23" w:name="configuration-de-lapplication"/>
     <w:p>
       <w:pPr>
         <w:pStyle w:val="Heading2"/>
       </w:pPr>
       <w:r>
-        <w:t xml:space="preserve">4. Création et migration de la base de données</w:t>
-      </w:r>
-    </w:p>
-    <w:p>
-      <w:pPr>
-        <w:numPr>
-          <w:ilvl w:val="0"/>
-          <w:numId w:val="1006"/>
-        </w:numPr>
-        <w:pStyle w:val="Compact"/>
+        <w:t xml:space="preserve">3. Configuration de l’application</w:t>
+      </w:r>
+    </w:p>
+    <w:p>
+      <w:pPr>
+        <w:numPr>
+          <w:ilvl w:val="0"/>
+          <w:numId w:val="1007"/>
+        </w:numPr>
       </w:pPr>
       <w:r>
         <w:rPr>
           <w:bCs/>
           <w:b/>
         </w:rPr>
-        <w:t xml:space="preserve">Ouvrir la Console du Gestionnaire de Package NuGet</w:t>
-      </w:r>
-      <w:r>
-        <w:t xml:space="preserve"> </w:t>
-      </w:r>
-      <w:r>
-        <w:t xml:space="preserve">(Outils &gt; Gestionnaire de package NuGet &gt; Console du gestionnaire de package)</w:t>
-      </w:r>
-    </w:p>
-    <w:p>
-      <w:pPr>
-        <w:numPr>
-          <w:ilvl w:val="0"/>
-          <w:numId w:val="1006"/>
-        </w:numPr>
-        <w:pStyle w:val="Compact"/>
+        <w:t xml:space="preserve">Ouvrir le projet dans Visual Studio</w:t>
+      </w:r>
+    </w:p>
+    <w:p>
+      <w:pPr>
+        <w:numPr>
+          <w:ilvl w:val="0"/>
+          <w:numId w:val="1007"/>
+        </w:numPr>
       </w:pPr>
       <w:r>
         <w:rPr>
           <w:bCs/>
           <w:b/>
         </w:rPr>
-        <w:t xml:space="preserve">Exécuter les commandes suivantes</w:t>
+        <w:t xml:space="preserve">Configurer la chaîne de connexion</w:t>
+      </w:r>
+      <w:r>
+        <w:t xml:space="preserve"> </w:t>
+      </w:r>
+      <w:r>
+        <w:t xml:space="preserve">dans</w:t>
+      </w:r>
+      <w:r>
+        <w:t xml:space="preserve"> </w:t>
+      </w:r>
+      <w:r>
+        <w:rPr>
+          <w:rStyle w:val="VerbatimChar"/>
+        </w:rPr>
+        <w:t xml:space="preserve">appsettings.json</w:t>
       </w:r>
       <w:r>
         <w:t xml:space="preserve"> </w:t>
@@ -593,62 +890,91 @@
     <w:p>
       <w:pPr>
         <w:numPr>
-          <w:ilvl w:val="1"/>
+          <w:ilvl w:val="0"/>
+          <w:numId w:val="1000"/>
+        </w:numPr>
+        <w:pStyle w:val="SourceCode"/>
+      </w:pPr>
+      <w:r>
+        <w:rPr>
+          <w:rStyle w:val="ErrorTok"/>
+        </w:rPr>
+        <w:t xml:space="preserve">"ConnectionStrings":</w:t>
+      </w:r>
+      <w:r>
+        <w:rPr>
+          <w:rStyle w:val="NormalTok"/>
+        </w:rPr>
+        <w:t xml:space="preserve"> </w:t>
+      </w:r>
+      <w:r>
+        <w:rPr>
+          <w:rStyle w:val="FunctionTok"/>
+        </w:rPr>
+        <w:t xml:space="preserve">{</w:t>
+      </w:r>
+      <w:r>
+        <w:br/>
+      </w:r>
+      <w:r>
+        <w:rPr>
+          <w:rStyle w:val="NormalTok"/>
+        </w:rPr>
+        <w:t xml:space="preserve">  </w:t>
+      </w:r>
+      <w:r>
+        <w:rPr>
+          <w:rStyle w:val="DataTypeTok"/>
+        </w:rPr>
+        <w:t xml:space="preserve">"DefaultConnection"</w:t>
+      </w:r>
+      <w:r>
+        <w:rPr>
+          <w:rStyle w:val="FunctionTok"/>
+        </w:rPr>
+        <w:t xml:space="preserve">:</w:t>
+      </w:r>
+      <w:r>
+        <w:rPr>
+          <w:rStyle w:val="NormalTok"/>
+        </w:rPr>
+        <w:t xml:space="preserve"> </w:t>
+      </w:r>
+      <w:r>
+        <w:rPr>
+          <w:rStyle w:val="StringTok"/>
+        </w:rPr>
+        <w:t xml:space="preserve">"Server=localhost;Database=ArtGalleryDB;Trusted_Connection=True;"</w:t>
+      </w:r>
+      <w:r>
+        <w:br/>
+      </w:r>
+      <w:r>
+        <w:rPr>
+          <w:rStyle w:val="FunctionTok"/>
+        </w:rPr>
+        <w:t xml:space="preserve">}</w:t>
+      </w:r>
+    </w:p>
+    <w:p>
+      <w:pPr>
+        <w:numPr>
+          <w:ilvl w:val="0"/>
           <w:numId w:val="1007"/>
         </w:numPr>
       </w:pPr>
       <w:r>
-        <w:t xml:space="preserve">Pour créer la base (si migrations présentes) :</w:t>
-      </w:r>
-    </w:p>
-    <w:p>
-      <w:pPr>
-        <w:numPr>
-          <w:ilvl w:val="1"/>
-          <w:numId w:val="1000"/>
-        </w:numPr>
-        <w:pStyle w:val="SourceCode"/>
-      </w:pPr>
-      <w:r>
-        <w:rPr>
-          <w:rStyle w:val="VerbatimChar"/>
-        </w:rPr>
-        <w:t xml:space="preserve">Update-Database</w:t>
-      </w:r>
-    </w:p>
-    <w:p>
-      <w:pPr>
-        <w:numPr>
-          <w:ilvl w:val="1"/>
-          <w:numId w:val="1007"/>
-        </w:numPr>
-      </w:pPr>
-      <w:r>
-        <w:t xml:space="preserve">Pour générer une migration (si nécessaire) :</w:t>
-      </w:r>
-    </w:p>
-    <w:p>
-      <w:pPr>
-        <w:numPr>
-          <w:ilvl w:val="1"/>
-          <w:numId w:val="1000"/>
-        </w:numPr>
-        <w:pStyle w:val="SourceCode"/>
-      </w:pPr>
-      <w:r>
-        <w:rPr>
-          <w:rStyle w:val="VerbatimChar"/>
-        </w:rPr>
-        <w:t xml:space="preserve">Add-Migration InitialCreate</w:t>
-      </w:r>
-      <w:r>
-        <w:br/>
-      </w:r>
-      <w:r>
-        <w:rPr>
-          <w:rStyle w:val="VerbatimChar"/>
-        </w:rPr>
-        <w:t xml:space="preserve">Update-Database</w:t>
+        <w:rPr>
+          <w:bCs/>
+          <w:b/>
+        </w:rPr>
+        <w:t xml:space="preserve">Vérifier les paramètres de migration</w:t>
+      </w:r>
+      <w:r>
+        <w:t xml:space="preserve"> </w:t>
+      </w:r>
+      <w:r>
+        <w:t xml:space="preserve">(le projet doit référencer Entity Framework Core et avoir les fichiers de migration si existants)</w:t>
       </w:r>
     </w:p>
     <w:p>
@@ -659,13 +985,13 @@
       </w:r>
     </w:p>
     <w:bookmarkEnd w:id="23"/>
-    <w:bookmarkStart w:id="24" w:name="lancement-de-lapplication"/>
+    <w:bookmarkStart w:id="24" w:name="Xf70500366e2a30c192dea2281cd288fe9fbd7f8"/>
     <w:p>
       <w:pPr>
         <w:pStyle w:val="Heading2"/>
       </w:pPr>
       <w:r>
-        <w:t xml:space="preserve">5. Lancement de l’application</w:t>
+        <w:t xml:space="preserve">4. Création et migration de la base de données</w:t>
       </w:r>
     </w:p>
     <w:p>
@@ -681,55 +1007,13 @@
           <w:bCs/>
           <w:b/>
         </w:rPr>
-        <w:t xml:space="preserve">Lancer le projet</w:t>
-      </w:r>
-      <w:r>
-        <w:t xml:space="preserve"> </w:t>
-      </w:r>
-      <w:r>
-        <w:t xml:space="preserve">(F5 ou bouton</w:t>
-      </w:r>
-      <w:r>
-        <w:t xml:space="preserve"> </w:t>
-      </w:r>
-      <w:r>
-        <w:t xml:space="preserve">“</w:t>
-      </w:r>
-      <w:r>
-        <w:t xml:space="preserve">Démarrer</w:t>
-      </w:r>
-      <w:r>
-        <w:t xml:space="preserve">”</w:t>
-      </w:r>
-      <w:r>
-        <w:t xml:space="preserve">)</w:t>
-      </w:r>
-    </w:p>
-    <w:p>
-      <w:pPr>
-        <w:numPr>
-          <w:ilvl w:val="0"/>
-          <w:numId w:val="1008"/>
-        </w:numPr>
-        <w:pStyle w:val="Compact"/>
-      </w:pPr>
-      <w:r>
-        <w:t xml:space="preserve">L’application s’ouvre dans le navigateur à l’adresse</w:t>
-      </w:r>
-      <w:r>
-        <w:t xml:space="preserve"> </w:t>
-      </w:r>
-      <w:r>
-        <w:rPr>
-          <w:rStyle w:val="VerbatimChar"/>
-        </w:rPr>
-        <w:t xml:space="preserve">https://localhost:xxxx</w:t>
-      </w:r>
-      <w:r>
-        <w:t xml:space="preserve"> </w:t>
-      </w:r>
-      <w:r>
-        <w:t xml:space="preserve">(le port peut varier)</w:t>
+        <w:t xml:space="preserve">Ouvrir la Console du Gestionnaire de Package NuGet</w:t>
+      </w:r>
+      <w:r>
+        <w:t xml:space="preserve"> </w:t>
+      </w:r>
+      <w:r>
+        <w:t xml:space="preserve">(Outils &gt; Gestionnaire de package NuGet &gt; Console du gestionnaire de package)</w:t>
       </w:r>
     </w:p>
     <w:p>
@@ -745,13 +1029,74 @@
           <w:bCs/>
           <w:b/>
         </w:rPr>
-        <w:t xml:space="preserve">Créer un compte administrateur</w:t>
-      </w:r>
-      <w:r>
-        <w:t xml:space="preserve"> </w:t>
-      </w:r>
-      <w:r>
-        <w:t xml:space="preserve">à la première connexion (ou via SSMS si besoin)</w:t>
+        <w:t xml:space="preserve">Exécuter les commandes suivantes</w:t>
+      </w:r>
+      <w:r>
+        <w:t xml:space="preserve"> </w:t>
+      </w:r>
+      <w:r>
+        <w:t xml:space="preserve">:</w:t>
+      </w:r>
+    </w:p>
+    <w:p>
+      <w:pPr>
+        <w:numPr>
+          <w:ilvl w:val="1"/>
+          <w:numId w:val="1009"/>
+        </w:numPr>
+      </w:pPr>
+      <w:r>
+        <w:t xml:space="preserve">Pour créer la base (si migrations présentes) :</w:t>
+      </w:r>
+    </w:p>
+    <w:p>
+      <w:pPr>
+        <w:numPr>
+          <w:ilvl w:val="1"/>
+          <w:numId w:val="1000"/>
+        </w:numPr>
+        <w:pStyle w:val="SourceCode"/>
+      </w:pPr>
+      <w:r>
+        <w:rPr>
+          <w:rStyle w:val="VerbatimChar"/>
+        </w:rPr>
+        <w:t xml:space="preserve">Update-Database</w:t>
+      </w:r>
+    </w:p>
+    <w:p>
+      <w:pPr>
+        <w:numPr>
+          <w:ilvl w:val="1"/>
+          <w:numId w:val="1009"/>
+        </w:numPr>
+      </w:pPr>
+      <w:r>
+        <w:t xml:space="preserve">Pour générer une migration (si nécessaire) :</w:t>
+      </w:r>
+    </w:p>
+    <w:p>
+      <w:pPr>
+        <w:numPr>
+          <w:ilvl w:val="1"/>
+          <w:numId w:val="1000"/>
+        </w:numPr>
+        <w:pStyle w:val="SourceCode"/>
+      </w:pPr>
+      <w:r>
+        <w:rPr>
+          <w:rStyle w:val="VerbatimChar"/>
+        </w:rPr>
+        <w:t xml:space="preserve">Add-Migration InitialCreate</w:t>
+      </w:r>
+      <w:r>
+        <w:br/>
+      </w:r>
+      <w:r>
+        <w:rPr>
+          <w:rStyle w:val="VerbatimChar"/>
+        </w:rPr>
+        <w:t xml:space="preserve">Update-Database</w:t>
       </w:r>
     </w:p>
     <w:p>
@@ -762,20 +1107,20 @@
       </w:r>
     </w:p>
     <w:bookmarkEnd w:id="24"/>
-    <w:bookmarkStart w:id="25" w:name="utilisation-de-lapplication"/>
+    <w:bookmarkStart w:id="25" w:name="lancement-de-lapplication"/>
     <w:p>
       <w:pPr>
         <w:pStyle w:val="Heading2"/>
       </w:pPr>
       <w:r>
-        <w:t xml:space="preserve">6. Utilisation de l’application</w:t>
-      </w:r>
-    </w:p>
-    <w:p>
-      <w:pPr>
-        <w:numPr>
-          <w:ilvl w:val="0"/>
-          <w:numId w:val="1009"/>
+        <w:t xml:space="preserve">5. Lancement de l’application</w:t>
+      </w:r>
+    </w:p>
+    <w:p>
+      <w:pPr>
+        <w:numPr>
+          <w:ilvl w:val="0"/>
+          <w:numId w:val="1010"/>
         </w:numPr>
         <w:pStyle w:val="Compact"/>
       </w:pPr>
@@ -784,32 +1129,62 @@
           <w:bCs/>
           <w:b/>
         </w:rPr>
-        <w:t xml:space="preserve">Navigation</w:t>
-      </w:r>
-      <w:r>
-        <w:t xml:space="preserve"> </w:t>
-      </w:r>
-      <w:r>
-        <w:t xml:space="preserve">:</w:t>
-      </w:r>
-    </w:p>
-    <w:p>
-      <w:pPr>
-        <w:numPr>
-          <w:ilvl w:val="1"/>
+        <w:t xml:space="preserve">Lancer le projet</w:t>
+      </w:r>
+      <w:r>
+        <w:t xml:space="preserve"> </w:t>
+      </w:r>
+      <w:r>
+        <w:t xml:space="preserve">(F5 ou bouton</w:t>
+      </w:r>
+      <w:r>
+        <w:t xml:space="preserve"> </w:t>
+      </w:r>
+      <w:r>
+        <w:t xml:space="preserve">“</w:t>
+      </w:r>
+      <w:r>
+        <w:t xml:space="preserve">Démarrer</w:t>
+      </w:r>
+      <w:r>
+        <w:t xml:space="preserve">”</w:t>
+      </w:r>
+      <w:r>
+        <w:t xml:space="preserve">)</w:t>
+      </w:r>
+    </w:p>
+    <w:p>
+      <w:pPr>
+        <w:numPr>
+          <w:ilvl w:val="0"/>
           <w:numId w:val="1010"/>
         </w:numPr>
         <w:pStyle w:val="Compact"/>
       </w:pPr>
       <w:r>
-        <w:t xml:space="preserve">Accueil, Galerie, Expositions, Catégories, Panier, Commandes, Livre d’or, Liens externes</w:t>
-      </w:r>
-    </w:p>
-    <w:p>
-      <w:pPr>
-        <w:numPr>
-          <w:ilvl w:val="0"/>
-          <w:numId w:val="1009"/>
+        <w:t xml:space="preserve">L’application s’ouvre dans le navigateur à l’adresse</w:t>
+      </w:r>
+      <w:r>
+        <w:t xml:space="preserve"> </w:t>
+      </w:r>
+      <w:r>
+        <w:rPr>
+          <w:rStyle w:val="VerbatimChar"/>
+        </w:rPr>
+        <w:t xml:space="preserve">https://localhost:xxxx</w:t>
+      </w:r>
+      <w:r>
+        <w:t xml:space="preserve"> </w:t>
+      </w:r>
+      <w:r>
+        <w:t xml:space="preserve">(le port peut varier)</w:t>
+      </w:r>
+    </w:p>
+    <w:p>
+      <w:pPr>
+        <w:numPr>
+          <w:ilvl w:val="0"/>
+          <w:numId w:val="1010"/>
         </w:numPr>
         <w:pStyle w:val="Compact"/>
       </w:pPr>
@@ -818,93 +1193,13 @@
           <w:bCs/>
           <w:b/>
         </w:rPr>
-        <w:t xml:space="preserve">Gestion</w:t>
-      </w:r>
-      <w:r>
-        <w:t xml:space="preserve"> </w:t>
-      </w:r>
-      <w:r>
-        <w:t xml:space="preserve">(admin) :</w:t>
-      </w:r>
-    </w:p>
-    <w:p>
-      <w:pPr>
-        <w:numPr>
-          <w:ilvl w:val="1"/>
-          <w:numId w:val="1011"/>
-        </w:numPr>
-        <w:pStyle w:val="Compact"/>
-      </w:pPr>
-      <w:r>
-        <w:t xml:space="preserve">Ajout/modification/suppression d’œuvres, expositions, catégories, liens, validation du livre d’or</w:t>
-      </w:r>
-    </w:p>
-    <w:p>
-      <w:pPr>
-        <w:numPr>
-          <w:ilvl w:val="0"/>
-          <w:numId w:val="1009"/>
-        </w:numPr>
-        <w:pStyle w:val="Compact"/>
-      </w:pPr>
-      <w:r>
-        <w:rPr>
-          <w:bCs/>
-          <w:b/>
-        </w:rPr>
-        <w:t xml:space="preserve">Achat</w:t>
-      </w:r>
-      <w:r>
-        <w:t xml:space="preserve"> </w:t>
-      </w:r>
-      <w:r>
-        <w:t xml:space="preserve">(client) :</w:t>
-      </w:r>
-    </w:p>
-    <w:p>
-      <w:pPr>
-        <w:numPr>
-          <w:ilvl w:val="1"/>
-          <w:numId w:val="1012"/>
-        </w:numPr>
-        <w:pStyle w:val="Compact"/>
-      </w:pPr>
-      <w:r>
-        <w:t xml:space="preserve">Ajouter au panier, commander, suivre l’historique</w:t>
-      </w:r>
-    </w:p>
-    <w:p>
-      <w:pPr>
-        <w:numPr>
-          <w:ilvl w:val="0"/>
-          <w:numId w:val="1009"/>
-        </w:numPr>
-        <w:pStyle w:val="Compact"/>
-      </w:pPr>
-      <w:r>
-        <w:rPr>
-          <w:bCs/>
-          <w:b/>
-        </w:rPr>
-        <w:t xml:space="preserve">Sécurité</w:t>
-      </w:r>
-      <w:r>
-        <w:t xml:space="preserve"> </w:t>
-      </w:r>
-      <w:r>
-        <w:t xml:space="preserve">:</w:t>
-      </w:r>
-    </w:p>
-    <w:p>
-      <w:pPr>
-        <w:numPr>
-          <w:ilvl w:val="1"/>
-          <w:numId w:val="1013"/>
-        </w:numPr>
-        <w:pStyle w:val="Compact"/>
-      </w:pPr>
-      <w:r>
-        <w:t xml:space="preserve">Authentification requise pour commander ou gérer le contenu</w:t>
+        <w:t xml:space="preserve">Créer un compte administrateur</w:t>
+      </w:r>
+      <w:r>
+        <w:t xml:space="preserve"> </w:t>
+      </w:r>
+      <w:r>
+        <w:t xml:space="preserve">à la première connexion (ou via SSMS si besoin)</w:t>
       </w:r>
     </w:p>
     <w:p>
@@ -915,20 +1210,20 @@
       </w:r>
     </w:p>
     <w:bookmarkEnd w:id="25"/>
-    <w:bookmarkStart w:id="26" w:name="dépannage"/>
+    <w:bookmarkStart w:id="26" w:name="utilisation-de-lapplication"/>
     <w:p>
       <w:pPr>
         <w:pStyle w:val="Heading2"/>
       </w:pPr>
       <w:r>
-        <w:t xml:space="preserve">7. Dépannage</w:t>
-      </w:r>
-    </w:p>
-    <w:p>
-      <w:pPr>
-        <w:numPr>
-          <w:ilvl w:val="0"/>
-          <w:numId w:val="1014"/>
+        <w:t xml:space="preserve">6. Utilisation de l’application</w:t>
+      </w:r>
+    </w:p>
+    <w:p>
+      <w:pPr>
+        <w:numPr>
+          <w:ilvl w:val="0"/>
+          <w:numId w:val="1011"/>
         </w:numPr>
         <w:pStyle w:val="Compact"/>
       </w:pPr>
@@ -937,7 +1232,109 @@
           <w:bCs/>
           <w:b/>
         </w:rPr>
-        <w:t xml:space="preserve">Erreur de connexion à la base</w:t>
+        <w:t xml:space="preserve">Navigation</w:t>
+      </w:r>
+      <w:r>
+        <w:t xml:space="preserve"> </w:t>
+      </w:r>
+      <w:r>
+        <w:t xml:space="preserve">:</w:t>
+      </w:r>
+    </w:p>
+    <w:p>
+      <w:pPr>
+        <w:numPr>
+          <w:ilvl w:val="1"/>
+          <w:numId w:val="1012"/>
+        </w:numPr>
+        <w:pStyle w:val="Compact"/>
+      </w:pPr>
+      <w:r>
+        <w:t xml:space="preserve">Accueil, Galerie, Expositions, Catégories, Panier, Commandes, Livre d’or, Liens externes</w:t>
+      </w:r>
+    </w:p>
+    <w:p>
+      <w:pPr>
+        <w:numPr>
+          <w:ilvl w:val="0"/>
+          <w:numId w:val="1011"/>
+        </w:numPr>
+        <w:pStyle w:val="Compact"/>
+      </w:pPr>
+      <w:r>
+        <w:rPr>
+          <w:bCs/>
+          <w:b/>
+        </w:rPr>
+        <w:t xml:space="preserve">Gestion</w:t>
+      </w:r>
+      <w:r>
+        <w:t xml:space="preserve"> </w:t>
+      </w:r>
+      <w:r>
+        <w:t xml:space="preserve">(admin) :</w:t>
+      </w:r>
+    </w:p>
+    <w:p>
+      <w:pPr>
+        <w:numPr>
+          <w:ilvl w:val="1"/>
+          <w:numId w:val="1013"/>
+        </w:numPr>
+        <w:pStyle w:val="Compact"/>
+      </w:pPr>
+      <w:r>
+        <w:t xml:space="preserve">Ajout/modification/suppression d’œuvres, expositions, catégories, liens, validation du livre d’or</w:t>
+      </w:r>
+    </w:p>
+    <w:p>
+      <w:pPr>
+        <w:numPr>
+          <w:ilvl w:val="0"/>
+          <w:numId w:val="1011"/>
+        </w:numPr>
+        <w:pStyle w:val="Compact"/>
+      </w:pPr>
+      <w:r>
+        <w:rPr>
+          <w:bCs/>
+          <w:b/>
+        </w:rPr>
+        <w:t xml:space="preserve">Achat</w:t>
+      </w:r>
+      <w:r>
+        <w:t xml:space="preserve"> </w:t>
+      </w:r>
+      <w:r>
+        <w:t xml:space="preserve">(client) :</w:t>
+      </w:r>
+    </w:p>
+    <w:p>
+      <w:pPr>
+        <w:numPr>
+          <w:ilvl w:val="1"/>
+          <w:numId w:val="1014"/>
+        </w:numPr>
+        <w:pStyle w:val="Compact"/>
+      </w:pPr>
+      <w:r>
+        <w:t xml:space="preserve">Ajouter au panier, commander, suivre l’historique</w:t>
+      </w:r>
+    </w:p>
+    <w:p>
+      <w:pPr>
+        <w:numPr>
+          <w:ilvl w:val="0"/>
+          <w:numId w:val="1011"/>
+        </w:numPr>
+        <w:pStyle w:val="Compact"/>
+      </w:pPr>
+      <w:r>
+        <w:rPr>
+          <w:bCs/>
+          <w:b/>
+        </w:rPr>
+        <w:t xml:space="preserve">Sécurité</w:t>
       </w:r>
       <w:r>
         <w:t xml:space="preserve"> </w:t>
@@ -955,87 +1352,7 @@
         <w:pStyle w:val="Compact"/>
       </w:pPr>
       <w:r>
-        <w:t xml:space="preserve">Vérifier la chaîne de connexion, que SQL Server est bien démarré, que l’utilisateur a les droits</w:t>
-      </w:r>
-    </w:p>
-    <w:p>
-      <w:pPr>
-        <w:numPr>
-          <w:ilvl w:val="0"/>
-          <w:numId w:val="1014"/>
-        </w:numPr>
-        <w:pStyle w:val="Compact"/>
-      </w:pPr>
-      <w:r>
-        <w:rPr>
-          <w:bCs/>
-          <w:b/>
-        </w:rPr>
-        <w:t xml:space="preserve">Problème de migration</w:t>
-      </w:r>
-      <w:r>
-        <w:t xml:space="preserve"> </w:t>
-      </w:r>
-      <w:r>
-        <w:t xml:space="preserve">:</w:t>
-      </w:r>
-    </w:p>
-    <w:p>
-      <w:pPr>
-        <w:numPr>
-          <w:ilvl w:val="1"/>
-          <w:numId w:val="1016"/>
-        </w:numPr>
-        <w:pStyle w:val="Compact"/>
-      </w:pPr>
-      <w:r>
-        <w:t xml:space="preserve">Vérifier les dépendances NuGet (Microsoft.EntityFrameworkCore.*)</w:t>
-      </w:r>
-    </w:p>
-    <w:p>
-      <w:pPr>
-        <w:numPr>
-          <w:ilvl w:val="1"/>
-          <w:numId w:val="1016"/>
-        </w:numPr>
-        <w:pStyle w:val="Compact"/>
-      </w:pPr>
-      <w:r>
-        <w:t xml:space="preserve">Nettoyer/reconstruire la solution</w:t>
-      </w:r>
-    </w:p>
-    <w:p>
-      <w:pPr>
-        <w:numPr>
-          <w:ilvl w:val="0"/>
-          <w:numId w:val="1014"/>
-        </w:numPr>
-        <w:pStyle w:val="Compact"/>
-      </w:pPr>
-      <w:r>
-        <w:rPr>
-          <w:bCs/>
-          <w:b/>
-        </w:rPr>
-        <w:t xml:space="preserve">Autres</w:t>
-      </w:r>
-      <w:r>
-        <w:t xml:space="preserve"> </w:t>
-      </w:r>
-      <w:r>
-        <w:t xml:space="preserve">:</w:t>
-      </w:r>
-    </w:p>
-    <w:p>
-      <w:pPr>
-        <w:numPr>
-          <w:ilvl w:val="1"/>
-          <w:numId w:val="1017"/>
-        </w:numPr>
-        <w:pStyle w:val="Compact"/>
-      </w:pPr>
-      <w:r>
-        <w:t xml:space="preserve">Consulter la console de sortie de Visual Studio pour plus de détails</w:t>
+        <w:t xml:space="preserve">Authentification requise pour commander ou gérer le contenu</w:t>
       </w:r>
     </w:p>
     <w:p>
@@ -1046,49 +1363,245 @@
       </w:r>
     </w:p>
     <w:bookmarkEnd w:id="26"/>
-    <w:bookmarkStart w:id="27" w:name="ressources-utiles"/>
+    <w:bookmarkStart w:id="27" w:name="dépannage"/>
     <w:p>
       <w:pPr>
         <w:pStyle w:val="Heading2"/>
       </w:pPr>
       <w:r>
-        <w:t xml:space="preserve">8. Ressources utiles</w:t>
-      </w:r>
-    </w:p>
-    <w:p>
-      <w:pPr>
-        <w:numPr>
-          <w:ilvl w:val="0"/>
+        <w:t xml:space="preserve">7. Dépannage</w:t>
+      </w:r>
+    </w:p>
+    <w:p>
+      <w:pPr>
+        <w:numPr>
+          <w:ilvl w:val="0"/>
+          <w:numId w:val="1016"/>
+        </w:numPr>
+        <w:pStyle w:val="Compact"/>
+      </w:pPr>
+      <w:r>
+        <w:rPr>
+          <w:bCs/>
+          <w:b/>
+        </w:rPr>
+        <w:t xml:space="preserve">Erreur de connexion à la base</w:t>
+      </w:r>
+      <w:r>
+        <w:t xml:space="preserve"> </w:t>
+      </w:r>
+      <w:r>
+        <w:t xml:space="preserve">:</w:t>
+      </w:r>
+    </w:p>
+    <w:p>
+      <w:pPr>
+        <w:numPr>
+          <w:ilvl w:val="1"/>
+          <w:numId w:val="1017"/>
+        </w:numPr>
+        <w:pStyle w:val="Compact"/>
+      </w:pPr>
+      <w:r>
+        <w:t xml:space="preserve">Vérifier la chaîne de connexion, que SQL Server est bien démarré, que l’utilisateur a les droits</w:t>
+      </w:r>
+    </w:p>
+    <w:p>
+      <w:pPr>
+        <w:numPr>
+          <w:ilvl w:val="0"/>
+          <w:numId w:val="1016"/>
+        </w:numPr>
+        <w:pStyle w:val="Compact"/>
+      </w:pPr>
+      <w:r>
+        <w:rPr>
+          <w:bCs/>
+          <w:b/>
+        </w:rPr>
+        <w:t xml:space="preserve">Problème de migration</w:t>
+      </w:r>
+      <w:r>
+        <w:t xml:space="preserve"> </w:t>
+      </w:r>
+      <w:r>
+        <w:t xml:space="preserve">:</w:t>
+      </w:r>
+    </w:p>
+    <w:p>
+      <w:pPr>
+        <w:numPr>
+          <w:ilvl w:val="1"/>
           <w:numId w:val="1018"/>
         </w:numPr>
         <w:pStyle w:val="Compact"/>
       </w:pPr>
       <w:r>
-        <w:t xml:space="preserve">Documentation officielle ASP.NET Core : https://learn.microsoft.com/fr-fr/aspnet/core/</w:t>
-      </w:r>
-    </w:p>
-    <w:p>
-      <w:pPr>
-        <w:numPr>
-          <w:ilvl w:val="0"/>
+        <w:t xml:space="preserve">Vérifier les dépendances NuGet (Microsoft.EntityFrameworkCore.*)</w:t>
+      </w:r>
+    </w:p>
+    <w:p>
+      <w:pPr>
+        <w:numPr>
+          <w:ilvl w:val="1"/>
           <w:numId w:val="1018"/>
         </w:numPr>
         <w:pStyle w:val="Compact"/>
       </w:pPr>
       <w:r>
-        <w:t xml:space="preserve">Documentation Entity Framework Core : https://learn.microsoft.com/fr-fr/ef/core/</w:t>
-      </w:r>
-    </w:p>
-    <w:p>
-      <w:pPr>
-        <w:numPr>
-          <w:ilvl w:val="0"/>
-          <w:numId w:val="1018"/>
-        </w:numPr>
-        <w:pStyle w:val="Compact"/>
-      </w:pPr>
-      <w:r>
-        <w:t xml:space="preserve">Documentation SQL Server : https://learn.microsoft.com/fr-fr/sql/</w:t>
+        <w:t xml:space="preserve">Nettoyer/reconstruire la solution</w:t>
+      </w:r>
+    </w:p>
+    <w:p>
+      <w:pPr>
+        <w:numPr>
+          <w:ilvl w:val="0"/>
+          <w:numId w:val="1016"/>
+        </w:numPr>
+        <w:pStyle w:val="Compact"/>
+      </w:pPr>
+      <w:r>
+        <w:rPr>
+          <w:bCs/>
+          <w:b/>
+        </w:rPr>
+        <w:t xml:space="preserve">Erreur d’injection de dépendance (DI) pour un service</w:t>
+      </w:r>
+      <w:r>
+        <w:t xml:space="preserve"> :</w:t>
+      </w:r>
+    </w:p>
+    <w:p>
+      <w:pPr>
+        <w:numPr>
+          <w:ilvl w:val="1"/>
+          <w:numId w:val="1019"/>
+        </w:numPr>
+        <w:pStyle w:val="Compact"/>
+      </w:pPr>
+      <w:r>
+        <w:t xml:space="preserve">Vérifier que les services sont bien enregistrés dans</w:t>
+      </w:r>
+      <w:r>
+        <w:t xml:space="preserve"> </w:t>
+      </w:r>
+      <w:r>
+        <w:rPr>
+          <w:rStyle w:val="VerbatimChar"/>
+        </w:rPr>
+        <w:t xml:space="preserve">Program.cs</w:t>
+      </w:r>
+      <w:r>
+        <w:t xml:space="preserve"> </w:t>
+      </w:r>
+      <w:r>
+        <w:t xml:space="preserve">(voir section</w:t>
+      </w:r>
+      <w:r>
+        <w:t xml:space="preserve"> </w:t>
+      </w:r>
+      <w:r>
+        <w:t xml:space="preserve">“</w:t>
+      </w:r>
+      <w:r>
+        <w:t xml:space="preserve">Architecture de l’application</w:t>
+      </w:r>
+      <w:r>
+        <w:t xml:space="preserve">”</w:t>
+      </w:r>
+      <w:r>
+        <w:t xml:space="preserve">)</w:t>
+      </w:r>
+    </w:p>
+    <w:p>
+      <w:pPr>
+        <w:numPr>
+          <w:ilvl w:val="1"/>
+          <w:numId w:val="1019"/>
+        </w:numPr>
+        <w:pStyle w:val="Compact"/>
+      </w:pPr>
+      <w:r>
+        <w:t xml:space="preserve">Vérifier que les fichiers d’interface et de service sont bien présents dans le dossier</w:t>
+      </w:r>
+      <w:r>
+        <w:t xml:space="preserve"> </w:t>
+      </w:r>
+      <w:r>
+        <w:rPr>
+          <w:rStyle w:val="VerbatimChar"/>
+        </w:rPr>
+        <w:t xml:space="preserve">Services</w:t>
+      </w:r>
+    </w:p>
+    <w:p>
+      <w:pPr>
+        <w:numPr>
+          <w:ilvl w:val="1"/>
+          <w:numId w:val="1019"/>
+        </w:numPr>
+        <w:pStyle w:val="Compact"/>
+      </w:pPr>
+      <w:r>
+        <w:t xml:space="preserve">Vérifier les</w:t>
+      </w:r>
+      <w:r>
+        <w:t xml:space="preserve"> </w:t>
+      </w:r>
+      <w:r>
+        <w:rPr>
+          <w:rStyle w:val="VerbatimChar"/>
+        </w:rPr>
+        <w:t xml:space="preserve">using</w:t>
+      </w:r>
+      <w:r>
+        <w:t xml:space="preserve"> </w:t>
+      </w:r>
+      <w:r>
+        <w:t xml:space="preserve">en haut des contrôleurs (</w:t>
+      </w:r>
+      <w:r>
+        <w:rPr>
+          <w:rStyle w:val="VerbatimChar"/>
+        </w:rPr>
+        <w:t xml:space="preserve">using ArtGallery.Services;</w:t>
+      </w:r>
+      <w:r>
+        <w:t xml:space="preserve">)</w:t>
+      </w:r>
+    </w:p>
+    <w:p>
+      <w:pPr>
+        <w:numPr>
+          <w:ilvl w:val="0"/>
+          <w:numId w:val="1016"/>
+        </w:numPr>
+        <w:pStyle w:val="Compact"/>
+      </w:pPr>
+      <w:r>
+        <w:rPr>
+          <w:bCs/>
+          <w:b/>
+        </w:rPr>
+        <w:t xml:space="preserve">Autres</w:t>
+      </w:r>
+      <w:r>
+        <w:t xml:space="preserve"> </w:t>
+      </w:r>
+      <w:r>
+        <w:t xml:space="preserve">:</w:t>
+      </w:r>
+    </w:p>
+    <w:p>
+      <w:pPr>
+        <w:numPr>
+          <w:ilvl w:val="1"/>
+          <w:numId w:val="1020"/>
+        </w:numPr>
+        <w:pStyle w:val="Compact"/>
+      </w:pPr>
+      <w:r>
+        <w:t xml:space="preserve">Consulter la console de sortie de Visual Studio pour plus de détails</w:t>
       </w:r>
     </w:p>
     <w:p>
@@ -1098,6 +1611,59 @@
         </w:pict>
       </w:r>
     </w:p>
+    <w:bookmarkEnd w:id="27"/>
+    <w:bookmarkStart w:id="28" w:name="ressources-utiles"/>
+    <w:p>
+      <w:pPr>
+        <w:pStyle w:val="Heading2"/>
+      </w:pPr>
+      <w:r>
+        <w:t xml:space="preserve">8. Ressources utiles</w:t>
+      </w:r>
+    </w:p>
+    <w:p>
+      <w:pPr>
+        <w:numPr>
+          <w:ilvl w:val="0"/>
+          <w:numId w:val="1021"/>
+        </w:numPr>
+        <w:pStyle w:val="Compact"/>
+      </w:pPr>
+      <w:r>
+        <w:t xml:space="preserve">Documentation officielle ASP.NET Core : https://learn.microsoft.com/fr-fr/aspnet/core/</w:t>
+      </w:r>
+    </w:p>
+    <w:p>
+      <w:pPr>
+        <w:numPr>
+          <w:ilvl w:val="0"/>
+          <w:numId w:val="1021"/>
+        </w:numPr>
+        <w:pStyle w:val="Compact"/>
+      </w:pPr>
+      <w:r>
+        <w:t xml:space="preserve">Documentation Entity Framework Core : https://learn.microsoft.com/fr-fr/ef/core/</w:t>
+      </w:r>
+    </w:p>
+    <w:p>
+      <w:pPr>
+        <w:numPr>
+          <w:ilvl w:val="0"/>
+          <w:numId w:val="1021"/>
+        </w:numPr>
+        <w:pStyle w:val="Compact"/>
+      </w:pPr>
+      <w:r>
+        <w:t xml:space="preserve">Documentation SQL Server : https://learn.microsoft.com/fr-fr/sql/</w:t>
+      </w:r>
+    </w:p>
+    <w:p>
+      <w:r>
+        <w:pict>
+          <v:rect style="width:0;height:1.5pt" o:hralign="center" o:hrstd="t" o:hr="t"/>
+        </w:pict>
+      </w:r>
+    </w:p>
     <w:p>
       <w:pPr>
         <w:pStyle w:val="FirstParagraph"/>
@@ -1110,8 +1676,8 @@
         <w:t xml:space="preserve">Pour toute question ou problème, contacter l’administrateur du projet ou consulter la documentation technique jointe.</w:t>
       </w:r>
     </w:p>
-    <w:bookmarkEnd w:id="27"/>
     <w:bookmarkEnd w:id="28"/>
+    <w:bookmarkEnd w:id="29"/>
     <w:sectPr/>
   </w:body>
 </w:document>
@@ -1386,42 +1952,48 @@
     <w:abstractNumId w:val="991"/>
   </w:num>
   <w:num w:numId="1002">
-    <w:abstractNumId w:val="99411"/>
-    <w:lvlOverride w:ilvl="0">
-      <w:startOverride w:val="1"/>
-    </w:lvlOverride>
-    <w:lvlOverride w:ilvl="1">
-      <w:startOverride w:val="1"/>
-    </w:lvlOverride>
-    <w:lvlOverride w:ilvl="2">
-      <w:startOverride w:val="1"/>
-    </w:lvlOverride>
-    <w:lvlOverride w:ilvl="3">
-      <w:startOverride w:val="1"/>
-    </w:lvlOverride>
-    <w:lvlOverride w:ilvl="4">
-      <w:startOverride w:val="1"/>
-    </w:lvlOverride>
-    <w:lvlOverride w:ilvl="5">
-      <w:startOverride w:val="1"/>
-    </w:lvlOverride>
-    <w:lvlOverride w:ilvl="6">
-      <w:startOverride w:val="1"/>
-    </w:lvlOverride>
-    <w:lvlOverride w:ilvl="7">
-      <w:startOverride w:val="1"/>
-    </w:lvlOverride>
-    <w:lvlOverride w:ilvl="8">
-      <w:startOverride w:val="1"/>
-    </w:lvlOverride>
+    <w:abstractNumId w:val="991"/>
   </w:num>
   <w:num w:numId="1003">
     <w:abstractNumId w:val="991"/>
   </w:num>
   <w:num w:numId="1004">
+    <w:abstractNumId w:val="99411"/>
+    <w:lvlOverride w:ilvl="0">
+      <w:startOverride w:val="1"/>
+    </w:lvlOverride>
+    <w:lvlOverride w:ilvl="1">
+      <w:startOverride w:val="1"/>
+    </w:lvlOverride>
+    <w:lvlOverride w:ilvl="2">
+      <w:startOverride w:val="1"/>
+    </w:lvlOverride>
+    <w:lvlOverride w:ilvl="3">
+      <w:startOverride w:val="1"/>
+    </w:lvlOverride>
+    <w:lvlOverride w:ilvl="4">
+      <w:startOverride w:val="1"/>
+    </w:lvlOverride>
+    <w:lvlOverride w:ilvl="5">
+      <w:startOverride w:val="1"/>
+    </w:lvlOverride>
+    <w:lvlOverride w:ilvl="6">
+      <w:startOverride w:val="1"/>
+    </w:lvlOverride>
+    <w:lvlOverride w:ilvl="7">
+      <w:startOverride w:val="1"/>
+    </w:lvlOverride>
+    <w:lvlOverride w:ilvl="8">
+      <w:startOverride w:val="1"/>
+    </w:lvlOverride>
+  </w:num>
+  <w:num w:numId="1005">
     <w:abstractNumId w:val="991"/>
   </w:num>
-  <w:num w:numId="1005">
+  <w:num w:numId="1006">
+    <w:abstractNumId w:val="991"/>
+  </w:num>
+  <w:num w:numId="1007">
     <w:abstractNumId w:val="99411"/>
     <w:lvlOverride w:ilvl="0">
       <w:startOverride w:val="1"/>
@@ -1450,39 +2022,6 @@
     <w:lvlOverride w:ilvl="8">
       <w:startOverride w:val="1"/>
     </w:lvlOverride>
-  </w:num>
-  <w:num w:numId="1006">
-    <w:abstractNumId w:val="99411"/>
-    <w:lvlOverride w:ilvl="0">
-      <w:startOverride w:val="1"/>
-    </w:lvlOverride>
-    <w:lvlOverride w:ilvl="1">
-      <w:startOverride w:val="1"/>
-    </w:lvlOverride>
-    <w:lvlOverride w:ilvl="2">
-      <w:startOverride w:val="1"/>
-    </w:lvlOverride>
-    <w:lvlOverride w:ilvl="3">
-      <w:startOverride w:val="1"/>
-    </w:lvlOverride>
-    <w:lvlOverride w:ilvl="4">
-      <w:startOverride w:val="1"/>
-    </w:lvlOverride>
-    <w:lvlOverride w:ilvl="5">
-      <w:startOverride w:val="1"/>
-    </w:lvlOverride>
-    <w:lvlOverride w:ilvl="6">
-      <w:startOverride w:val="1"/>
-    </w:lvlOverride>
-    <w:lvlOverride w:ilvl="7">
-      <w:startOverride w:val="1"/>
-    </w:lvlOverride>
-    <w:lvlOverride w:ilvl="8">
-      <w:startOverride w:val="1"/>
-    </w:lvlOverride>
-  </w:num>
-  <w:num w:numId="1007">
-    <w:abstractNumId w:val="991"/>
   </w:num>
   <w:num w:numId="1008">
     <w:abstractNumId w:val="99411"/>
@@ -1518,7 +2057,34 @@
     <w:abstractNumId w:val="991"/>
   </w:num>
   <w:num w:numId="1010">
-    <w:abstractNumId w:val="991"/>
+    <w:abstractNumId w:val="99411"/>
+    <w:lvlOverride w:ilvl="0">
+      <w:startOverride w:val="1"/>
+    </w:lvlOverride>
+    <w:lvlOverride w:ilvl="1">
+      <w:startOverride w:val="1"/>
+    </w:lvlOverride>
+    <w:lvlOverride w:ilvl="2">
+      <w:startOverride w:val="1"/>
+    </w:lvlOverride>
+    <w:lvlOverride w:ilvl="3">
+      <w:startOverride w:val="1"/>
+    </w:lvlOverride>
+    <w:lvlOverride w:ilvl="4">
+      <w:startOverride w:val="1"/>
+    </w:lvlOverride>
+    <w:lvlOverride w:ilvl="5">
+      <w:startOverride w:val="1"/>
+    </w:lvlOverride>
+    <w:lvlOverride w:ilvl="6">
+      <w:startOverride w:val="1"/>
+    </w:lvlOverride>
+    <w:lvlOverride w:ilvl="7">
+      <w:startOverride w:val="1"/>
+    </w:lvlOverride>
+    <w:lvlOverride w:ilvl="8">
+      <w:startOverride w:val="1"/>
+    </w:lvlOverride>
   </w:num>
   <w:num w:numId="1011">
     <w:abstractNumId w:val="991"/>
@@ -1542,6 +2108,15 @@
     <w:abstractNumId w:val="991"/>
   </w:num>
   <w:num w:numId="1018">
+    <w:abstractNumId w:val="991"/>
+  </w:num>
+  <w:num w:numId="1019">
+    <w:abstractNumId w:val="991"/>
+  </w:num>
+  <w:num w:numId="1020">
+    <w:abstractNumId w:val="991"/>
+  </w:num>
+  <w:num w:numId="1021">
     <w:abstractNumId w:val="991"/>
   </w:num>
 </w:numbering>

</xml_diff>